<commit_message>
update installation version packages
found a bug on cartopy 0.18 moved to 0.17
</commit_message>
<xml_diff>
--- a/docs/MOHID-Lagrangian-Installation-Guide.docx
+++ b/docs/MOHID-Lagrangian-Installation-Guide.docx
@@ -429,7 +429,7 @@
         <w:pStyle w:val="ListParagraph"/>
         <w:numPr>
           <w:ilvl w:val="0"/>
-          <w:numId w:val="10"/>
+          <w:numId w:val="9"/>
         </w:numPr>
         <w:spacing w:lineRule="auto" w:line="259" w:before="40" w:after="0"/>
         <w:contextualSpacing/>
@@ -477,7 +477,7 @@
         <w:pStyle w:val="ListParagraph"/>
         <w:numPr>
           <w:ilvl w:val="0"/>
-          <w:numId w:val="9"/>
+          <w:numId w:val="8"/>
         </w:numPr>
         <w:spacing w:lineRule="auto" w:line="259" w:before="0" w:after="160"/>
         <w:contextualSpacing/>
@@ -516,7 +516,7 @@
         <w:pStyle w:val="ListParagraph"/>
         <w:numPr>
           <w:ilvl w:val="0"/>
-          <w:numId w:val="9"/>
+          <w:numId w:val="8"/>
         </w:numPr>
         <w:spacing w:lineRule="auto" w:line="259" w:before="0" w:after="160"/>
         <w:contextualSpacing/>
@@ -628,7 +628,7 @@
         <w:pStyle w:val="ListParagraph"/>
         <w:numPr>
           <w:ilvl w:val="1"/>
-          <w:numId w:val="10"/>
+          <w:numId w:val="9"/>
         </w:numPr>
         <w:spacing w:lineRule="auto" w:line="259" w:before="40" w:after="0"/>
         <w:contextualSpacing/>
@@ -667,7 +667,7 @@
         <w:pStyle w:val="ListParagraph"/>
         <w:numPr>
           <w:ilvl w:val="0"/>
-          <w:numId w:val="8"/>
+          <w:numId w:val="7"/>
         </w:numPr>
         <w:spacing w:lineRule="auto" w:line="259" w:before="0" w:after="160"/>
         <w:contextualSpacing/>
@@ -692,7 +692,7 @@
         <w:pStyle w:val="ListParagraph"/>
         <w:numPr>
           <w:ilvl w:val="1"/>
-          <w:numId w:val="8"/>
+          <w:numId w:val="7"/>
         </w:numPr>
         <w:spacing w:lineRule="auto" w:line="259" w:before="0" w:after="160"/>
         <w:contextualSpacing/>
@@ -717,7 +717,7 @@
         <w:pStyle w:val="ListParagraph"/>
         <w:numPr>
           <w:ilvl w:val="0"/>
-          <w:numId w:val="8"/>
+          <w:numId w:val="7"/>
         </w:numPr>
         <w:spacing w:lineRule="auto" w:line="259" w:before="0" w:after="160"/>
         <w:contextualSpacing/>
@@ -742,7 +742,7 @@
         <w:pStyle w:val="ListParagraph"/>
         <w:numPr>
           <w:ilvl w:val="1"/>
-          <w:numId w:val="10"/>
+          <w:numId w:val="9"/>
         </w:numPr>
         <w:spacing w:lineRule="auto" w:line="259" w:before="40" w:after="0"/>
         <w:contextualSpacing/>
@@ -781,7 +781,7 @@
         <w:pStyle w:val="ListParagraph"/>
         <w:numPr>
           <w:ilvl w:val="0"/>
-          <w:numId w:val="7"/>
+          <w:numId w:val="6"/>
         </w:numPr>
         <w:spacing w:lineRule="auto" w:line="259" w:before="0" w:after="160"/>
         <w:contextualSpacing/>
@@ -806,7 +806,7 @@
         <w:pStyle w:val="ListParagraph"/>
         <w:numPr>
           <w:ilvl w:val="0"/>
-          <w:numId w:val="7"/>
+          <w:numId w:val="6"/>
         </w:numPr>
         <w:spacing w:lineRule="auto" w:line="259" w:before="0" w:after="160"/>
         <w:contextualSpacing/>
@@ -831,7 +831,7 @@
         <w:pStyle w:val="ListParagraph"/>
         <w:numPr>
           <w:ilvl w:val="0"/>
-          <w:numId w:val="7"/>
+          <w:numId w:val="6"/>
         </w:numPr>
         <w:spacing w:lineRule="auto" w:line="259" w:before="0" w:after="160"/>
         <w:contextualSpacing/>
@@ -856,7 +856,7 @@
         <w:pStyle w:val="ListParagraph"/>
         <w:numPr>
           <w:ilvl w:val="0"/>
-          <w:numId w:val="7"/>
+          <w:numId w:val="6"/>
         </w:numPr>
         <w:spacing w:lineRule="auto" w:line="259" w:before="0" w:after="160"/>
         <w:contextualSpacing/>
@@ -881,7 +881,7 @@
         <w:pStyle w:val="ListParagraph"/>
         <w:numPr>
           <w:ilvl w:val="0"/>
-          <w:numId w:val="7"/>
+          <w:numId w:val="6"/>
         </w:numPr>
         <w:spacing w:lineRule="auto" w:line="259" w:before="0" w:after="160"/>
         <w:contextualSpacing/>
@@ -927,7 +927,7 @@
         <w:pStyle w:val="ListParagraph"/>
         <w:numPr>
           <w:ilvl w:val="0"/>
-          <w:numId w:val="10"/>
+          <w:numId w:val="9"/>
         </w:numPr>
         <w:spacing w:lineRule="auto" w:line="259" w:before="40" w:after="0"/>
         <w:contextualSpacing/>
@@ -954,7 +954,7 @@
         <w:pStyle w:val="ListParagraph"/>
         <w:numPr>
           <w:ilvl w:val="1"/>
-          <w:numId w:val="10"/>
+          <w:numId w:val="9"/>
         </w:numPr>
         <w:spacing w:lineRule="auto" w:line="259" w:before="40" w:after="0"/>
         <w:contextualSpacing/>
@@ -981,7 +981,7 @@
         <w:pStyle w:val="ListParagraph"/>
         <w:numPr>
           <w:ilvl w:val="0"/>
-          <w:numId w:val="6"/>
+          <w:numId w:val="5"/>
         </w:numPr>
         <w:spacing w:lineRule="auto" w:line="259" w:before="0" w:after="160"/>
         <w:ind w:left="1068" w:hanging="360"/>
@@ -1007,7 +1007,7 @@
         <w:pStyle w:val="ListParagraph"/>
         <w:numPr>
           <w:ilvl w:val="0"/>
-          <w:numId w:val="6"/>
+          <w:numId w:val="5"/>
         </w:numPr>
         <w:spacing w:lineRule="auto" w:line="259" w:before="0" w:after="160"/>
         <w:contextualSpacing/>
@@ -1057,7 +1057,7 @@
         <w:pStyle w:val="ListParagraph"/>
         <w:numPr>
           <w:ilvl w:val="0"/>
-          <w:numId w:val="6"/>
+          <w:numId w:val="5"/>
         </w:numPr>
         <w:spacing w:lineRule="auto" w:line="259" w:before="0" w:after="160"/>
         <w:ind w:left="1068" w:hanging="360"/>
@@ -1083,7 +1083,7 @@
         <w:pStyle w:val="ListParagraph"/>
         <w:numPr>
           <w:ilvl w:val="1"/>
-          <w:numId w:val="10"/>
+          <w:numId w:val="9"/>
         </w:numPr>
         <w:spacing w:lineRule="auto" w:line="259" w:before="40" w:after="0"/>
         <w:contextualSpacing/>
@@ -1110,7 +1110,7 @@
         <w:pStyle w:val="ListParagraph"/>
         <w:numPr>
           <w:ilvl w:val="0"/>
-          <w:numId w:val="5"/>
+          <w:numId w:val="4"/>
         </w:numPr>
         <w:spacing w:lineRule="auto" w:line="259" w:before="0" w:after="160"/>
         <w:contextualSpacing/>
@@ -1135,7 +1135,7 @@
         <w:pStyle w:val="ListParagraph"/>
         <w:numPr>
           <w:ilvl w:val="0"/>
-          <w:numId w:val="5"/>
+          <w:numId w:val="4"/>
         </w:numPr>
         <w:spacing w:lineRule="auto" w:line="259" w:before="0" w:after="160"/>
         <w:contextualSpacing/>
@@ -1202,7 +1202,7 @@
         <w:pStyle w:val="ListParagraph"/>
         <w:numPr>
           <w:ilvl w:val="0"/>
-          <w:numId w:val="5"/>
+          <w:numId w:val="4"/>
         </w:numPr>
         <w:spacing w:lineRule="auto" w:line="259" w:before="0" w:after="160"/>
         <w:contextualSpacing/>
@@ -1227,7 +1227,7 @@
       <w:pPr>
         <w:pStyle w:val="ListParagraph"/>
         <w:spacing w:lineRule="auto" w:line="259" w:before="40" w:after="0"/>
-        <w:ind w:hanging="0"/>
+        <w:ind w:left="720" w:hanging="0"/>
         <w:contextualSpacing/>
         <w:rPr>
           <w:rFonts w:ascii="Calibri Light" w:hAnsi="Calibri Light" w:eastAsia="Calibri Light" w:cs="Calibri Light"/>
@@ -1238,21 +1238,6 @@
         </w:rPr>
       </w:pPr>
       <w:r>
-        <w:rPr/>
-      </w:r>
-    </w:p>
-    <w:p>
-      <w:pPr>
-        <w:pStyle w:val="ListParagraph"/>
-        <w:numPr>
-          <w:ilvl w:val="1"/>
-          <w:numId w:val="10"/>
-        </w:numPr>
-        <w:spacing w:lineRule="auto" w:line="259" w:before="40" w:after="0"/>
-        <w:contextualSpacing/>
-        <w:rPr/>
-      </w:pPr>
-      <w:r>
         <w:rPr>
           <w:rFonts w:eastAsia="Calibri Light" w:cs="Calibri Light" w:ascii="Calibri Light" w:hAnsi="Calibri Light"/>
           <w:color w:val="2F5496" w:themeColor="accent1" w:themeShade="bf" w:themeTint="ff"/>
@@ -1260,6 +1245,27 @@
           <w:szCs w:val="26"/>
           <w:lang w:val="en-GB"/>
         </w:rPr>
+      </w:r>
+    </w:p>
+    <w:p>
+      <w:pPr>
+        <w:pStyle w:val="ListParagraph"/>
+        <w:numPr>
+          <w:ilvl w:val="1"/>
+          <w:numId w:val="9"/>
+        </w:numPr>
+        <w:spacing w:lineRule="auto" w:line="259" w:before="40" w:after="0"/>
+        <w:contextualSpacing/>
+        <w:rPr/>
+      </w:pPr>
+      <w:r>
+        <w:rPr>
+          <w:rFonts w:eastAsia="Calibri Light" w:cs="Calibri Light" w:ascii="Calibri Light" w:hAnsi="Calibri Light"/>
+          <w:color w:val="2F5496" w:themeColor="accent1" w:themeShade="bf" w:themeTint="ff"/>
+          <w:sz w:val="26"/>
+          <w:szCs w:val="26"/>
+          <w:lang w:val="en-GB"/>
+        </w:rPr>
         <w:t>Python for end-users</w:t>
       </w:r>
     </w:p>
@@ -1289,7 +1295,7 @@
         <w:pStyle w:val="ListParagraph"/>
         <w:numPr>
           <w:ilvl w:val="0"/>
-          <w:numId w:val="4"/>
+          <w:numId w:val="3"/>
         </w:numPr>
         <w:spacing w:lineRule="auto" w:line="259" w:before="0" w:after="160"/>
         <w:ind w:left="1068" w:hanging="360"/>
@@ -1311,7 +1317,7 @@
         <w:pStyle w:val="ListParagraph"/>
         <w:numPr>
           <w:ilvl w:val="0"/>
-          <w:numId w:val="4"/>
+          <w:numId w:val="3"/>
         </w:numPr>
         <w:spacing w:lineRule="auto" w:line="259" w:before="0" w:after="160"/>
         <w:ind w:left="1068" w:hanging="360"/>
@@ -1350,7 +1356,7 @@
         <w:pStyle w:val="ListParagraph"/>
         <w:numPr>
           <w:ilvl w:val="0"/>
-          <w:numId w:val="4"/>
+          <w:numId w:val="3"/>
         </w:numPr>
         <w:spacing w:lineRule="auto" w:line="259" w:before="0" w:after="160"/>
         <w:ind w:left="1068" w:hanging="360"/>
@@ -1364,16 +1370,7 @@
           <w:szCs w:val="22"/>
           <w:lang w:val="en-GB"/>
         </w:rPr>
-        <w:t xml:space="preserve">When you install it, </w:t>
-      </w:r>
-      <w:r>
-        <w:rPr>
-          <w:rFonts w:eastAsia="Calibri" w:cs="Calibri"/>
-          <w:sz w:val="22"/>
-          <w:szCs w:val="22"/>
-          <w:lang w:val="en-GB"/>
-        </w:rPr>
-        <w:t>a screen like this should appear:</w:t>
+        <w:t>When you install it, a screen like this should appear:</w:t>
       </w:r>
     </w:p>
     <w:p>
@@ -1394,7 +1391,12 @@
         </w:rPr>
       </w:pPr>
       <w:r>
-        <w:rPr/>
+        <w:rPr>
+          <w:rFonts w:eastAsia="Calibri" w:cs="Calibri"/>
+          <w:sz w:val="22"/>
+          <w:szCs w:val="22"/>
+          <w:lang w:val="en-GB"/>
+        </w:rPr>
         <w:drawing>
           <wp:anchor behindDoc="0" distT="0" distB="0" distL="0" distR="0" simplePos="0" locked="0" layoutInCell="1" allowOverlap="1" relativeHeight="2">
             <wp:simplePos x="0" y="0"/>
@@ -1460,7 +1462,12 @@
         </w:rPr>
       </w:pPr>
       <w:r>
-        <w:rPr/>
+        <w:rPr>
+          <w:rFonts w:eastAsia="Calibri" w:cs="Calibri"/>
+          <w:sz w:val="22"/>
+          <w:szCs w:val="22"/>
+          <w:lang w:val="en-GB"/>
+        </w:rPr>
       </w:r>
     </w:p>
     <w:p>
@@ -1468,7 +1475,7 @@
         <w:pStyle w:val="ListParagraph"/>
         <w:numPr>
           <w:ilvl w:val="0"/>
-          <w:numId w:val="4"/>
+          <w:numId w:val="3"/>
         </w:numPr>
         <w:spacing w:lineRule="auto" w:line="259" w:before="0" w:after="160"/>
         <w:ind w:left="1068" w:hanging="360"/>
@@ -1482,43 +1489,7 @@
           <w:szCs w:val="22"/>
           <w:lang w:val="en-GB"/>
         </w:rPr>
-        <w:t xml:space="preserve">NOTE: The </w:t>
-      </w:r>
-      <w:r>
-        <w:rPr>
-          <w:rFonts w:eastAsia="Calibri" w:cs="Calibri"/>
-          <w:sz w:val="22"/>
-          <w:szCs w:val="22"/>
-          <w:lang w:val="en-GB"/>
-        </w:rPr>
-        <w:t xml:space="preserve">first empty </w:t>
-      </w:r>
-      <w:r>
-        <w:rPr>
-          <w:rFonts w:eastAsia="Calibri" w:cs="Calibri"/>
-          <w:sz w:val="22"/>
-          <w:szCs w:val="22"/>
-          <w:lang w:val="en-GB"/>
-        </w:rPr>
-        <w:t xml:space="preserve">box </w:t>
-      </w:r>
-      <w:r>
-        <w:rPr>
-          <w:rFonts w:eastAsia="Calibri" w:cs="Calibri"/>
-          <w:sz w:val="22"/>
-          <w:szCs w:val="22"/>
-          <w:lang w:val="en-GB"/>
-        </w:rPr>
-        <w:t>sets</w:t>
-      </w:r>
-      <w:r>
-        <w:rPr>
-          <w:rFonts w:eastAsia="Calibri" w:cs="Calibri"/>
-          <w:sz w:val="22"/>
-          <w:szCs w:val="22"/>
-          <w:lang w:val="en-GB"/>
-        </w:rPr>
-        <w:t xml:space="preserve"> python installation as your main system python distribution. It is recommended to check this box if you want a unique functional python and you don’t require many different versions of python packages. If you have another python distribution like do not check it to avoid issues.</w:t>
+        <w:t>NOTE: The first empty box sets python installation as your main system python distribution. It is recommended to check this box if you want a unique functional python and you don’t require many different versions of python packages. If you have another python distribution like do not check it to avoid issues.</w:t>
       </w:r>
     </w:p>
     <w:p>
@@ -1574,7 +1545,7 @@
         <w:pStyle w:val="ListParagraph"/>
         <w:numPr>
           <w:ilvl w:val="0"/>
-          <w:numId w:val="4"/>
+          <w:numId w:val="3"/>
         </w:numPr>
         <w:spacing w:lineRule="auto" w:line="259" w:before="0" w:after="160"/>
         <w:ind w:left="1068" w:hanging="360"/>
@@ -1588,16 +1559,7 @@
           <w:szCs w:val="22"/>
           <w:lang w:val="en-GB"/>
         </w:rPr>
-        <w:t>Go to your MOHID-Lagrangian folder/</w:t>
-      </w:r>
-      <w:r>
-        <w:rPr>
-          <w:rFonts w:eastAsia="Calibri" w:cs="Calibri"/>
-          <w:sz w:val="22"/>
-          <w:szCs w:val="22"/>
-          <w:lang w:val="en-GB"/>
-        </w:rPr>
-        <w:t>builScripts</w:t>
+        <w:t>Go to your MOHID-Lagrangian folder/builScripts</w:t>
       </w:r>
     </w:p>
     <w:p>
@@ -1605,7 +1567,7 @@
         <w:pStyle w:val="ListParagraph"/>
         <w:numPr>
           <w:ilvl w:val="1"/>
-          <w:numId w:val="4"/>
+          <w:numId w:val="3"/>
         </w:numPr>
         <w:spacing w:lineRule="auto" w:line="259" w:before="0" w:after="160"/>
         <w:ind w:left="1788" w:hanging="360"/>
@@ -1637,7 +1599,7 @@
       <w:pPr>
         <w:pStyle w:val="ListParagraph"/>
         <w:spacing w:lineRule="auto" w:line="259" w:before="0" w:after="160"/>
-        <w:ind w:hanging="0"/>
+        <w:ind w:left="720" w:hanging="0"/>
         <w:contextualSpacing/>
         <w:rPr/>
       </w:pPr>
@@ -1655,7 +1617,7 @@
       <w:pPr>
         <w:pStyle w:val="ListParagraph"/>
         <w:spacing w:lineRule="auto" w:line="259" w:before="0" w:after="160"/>
-        <w:ind w:hanging="0"/>
+        <w:ind w:left="720" w:hanging="0"/>
         <w:contextualSpacing/>
         <w:rPr/>
       </w:pPr>
@@ -1675,7 +1637,7 @@
       <w:pPr>
         <w:pStyle w:val="ListParagraph"/>
         <w:spacing w:lineRule="auto" w:line="259" w:before="0" w:after="160"/>
-        <w:ind w:hanging="0"/>
+        <w:ind w:left="720" w:hanging="0"/>
         <w:contextualSpacing/>
         <w:rPr/>
       </w:pPr>
@@ -1694,7 +1656,7 @@
       <w:pPr>
         <w:pStyle w:val="ListParagraph"/>
         <w:spacing w:lineRule="auto" w:line="259" w:before="0" w:after="160"/>
-        <w:ind w:hanging="0"/>
+        <w:ind w:left="720" w:hanging="0"/>
         <w:contextualSpacing/>
         <w:rPr>
           <w:rFonts w:ascii="Calibri" w:hAnsi="Calibri" w:eastAsia="Calibri" w:cs="Calibri"/>
@@ -1717,7 +1679,7 @@
         <w:pStyle w:val="ListParagraph"/>
         <w:numPr>
           <w:ilvl w:val="0"/>
-          <w:numId w:val="4"/>
+          <w:numId w:val="3"/>
         </w:numPr>
         <w:spacing w:lineRule="auto" w:line="259" w:before="0" w:after="160"/>
         <w:ind w:left="1068" w:hanging="360"/>
@@ -1731,25 +1693,7 @@
           <w:szCs w:val="22"/>
           <w:lang w:val="en-GB"/>
         </w:rPr>
-        <w:t xml:space="preserve">(optional) </w:t>
-      </w:r>
-      <w:r>
-        <w:rPr>
-          <w:rFonts w:eastAsia="Calibri" w:cs="Calibri"/>
-          <w:sz w:val="22"/>
-          <w:szCs w:val="22"/>
-          <w:lang w:val="en-GB"/>
-        </w:rPr>
-        <w:t xml:space="preserve">Install all the required packages </w:t>
-      </w:r>
-      <w:r>
-        <w:rPr>
-          <w:rFonts w:eastAsia="Calibri" w:cs="Calibri"/>
-          <w:sz w:val="22"/>
-          <w:szCs w:val="22"/>
-          <w:lang w:val="en-GB"/>
-        </w:rPr>
-        <w:t>using a comand prompt (cmd) and run:</w:t>
+        <w:t>(optional) Install all the required packages using a comand prompt (cmd) and run:</w:t>
       </w:r>
     </w:p>
     <w:p>
@@ -1757,7 +1701,7 @@
         <w:pStyle w:val="ListParagraph"/>
         <w:numPr>
           <w:ilvl w:val="1"/>
-          <w:numId w:val="4"/>
+          <w:numId w:val="3"/>
         </w:numPr>
         <w:spacing w:lineRule="auto" w:line="259" w:before="0" w:after="160"/>
         <w:ind w:left="1788" w:hanging="360"/>
@@ -1773,18 +1717,7 @@
           <w:szCs w:val="22"/>
           <w:lang w:val="en-GB"/>
         </w:rPr>
-        <w:t xml:space="preserve">pip install xarray numba netcdf4 h5py vtk </w:t>
-      </w:r>
-      <w:r>
-        <w:rPr>
-          <w:rFonts w:eastAsia="Calibri" w:cs="Calibri"/>
-          <w:b/>
-          <w:bCs/>
-          <w:sz w:val="22"/>
-          <w:szCs w:val="22"/>
-          <w:lang w:val="en-GB"/>
-        </w:rPr>
-        <w:t>geopandas h5py proj cartopy tqdm dask vtk</w:t>
+        <w:t xml:space="preserve">pip install xarray numba netcdf4 h5py vtk geopandas cartopy tqdm dask </w:t>
       </w:r>
     </w:p>
     <w:p>
@@ -1792,7 +1725,7 @@
         <w:pStyle w:val="ListParagraph"/>
         <w:numPr>
           <w:ilvl w:val="1"/>
-          <w:numId w:val="4"/>
+          <w:numId w:val="3"/>
         </w:numPr>
         <w:spacing w:lineRule="auto" w:line="259" w:before="0" w:after="160"/>
         <w:ind w:left="1788" w:hanging="360"/>
@@ -1808,29 +1741,7 @@
           <w:szCs w:val="22"/>
           <w:lang w:val="en-GB"/>
         </w:rPr>
-        <w:t>conda</w:t>
-      </w:r>
-      <w:r>
-        <w:rPr>
-          <w:rFonts w:eastAsia="Calibri" w:cs="Calibri"/>
-          <w:b/>
-          <w:bCs/>
-          <w:sz w:val="22"/>
-          <w:szCs w:val="22"/>
-          <w:lang w:val="en-GB"/>
-        </w:rPr>
-        <w:t xml:space="preserve"> install xarray numba netcdf4 h5py vtk </w:t>
-      </w:r>
-      <w:r>
-        <w:rPr>
-          <w:rFonts w:eastAsia="Calibri" w:cs="Calibri"/>
-          <w:b/>
-          <w:bCs/>
-          <w:sz w:val="22"/>
-          <w:szCs w:val="22"/>
-          <w:lang w:val="en-GB"/>
-        </w:rPr>
-        <w:t>geopandas h5py proj cartopy tqdm dask vtk</w:t>
+        <w:t xml:space="preserve">conda install xarray numba netcdf4 h5py vtk geopandas cartopy tqdm dask </w:t>
       </w:r>
     </w:p>
     <w:p>
@@ -1838,7 +1749,7 @@
         <w:pStyle w:val="ListParagraph"/>
         <w:numPr>
           <w:ilvl w:val="0"/>
-          <w:numId w:val="4"/>
+          <w:numId w:val="3"/>
         </w:numPr>
         <w:spacing w:lineRule="auto" w:line="259" w:before="0" w:after="160"/>
         <w:ind w:left="1068" w:hanging="360"/>
@@ -1884,7 +1795,7 @@
         <w:pStyle w:val="ListParagraph"/>
         <w:numPr>
           <w:ilvl w:val="0"/>
-          <w:numId w:val="10"/>
+          <w:numId w:val="9"/>
         </w:numPr>
         <w:spacing w:lineRule="auto" w:line="259" w:before="40" w:after="0"/>
         <w:contextualSpacing/>
@@ -1927,7 +1838,7 @@
         <w:pStyle w:val="ListParagraph"/>
         <w:numPr>
           <w:ilvl w:val="0"/>
-          <w:numId w:val="3"/>
+          <w:numId w:val="2"/>
         </w:numPr>
         <w:spacing w:lineRule="auto" w:line="259" w:before="0" w:after="160"/>
         <w:contextualSpacing/>
@@ -1945,141 +1856,6 @@
           <w:lang w:val="en-GB"/>
         </w:rPr>
         <w:t>Go to your MOHID-Lagrangian folder.</w:t>
-      </w:r>
-    </w:p>
-    <w:p>
-      <w:pPr>
-        <w:pStyle w:val="ListParagraph"/>
-        <w:numPr>
-          <w:ilvl w:val="0"/>
-          <w:numId w:val="3"/>
-        </w:numPr>
-        <w:spacing w:lineRule="auto" w:line="259" w:before="0" w:after="160"/>
-        <w:contextualSpacing/>
-        <w:rPr>
-          <w:sz w:val="22"/>
-          <w:szCs w:val="22"/>
-          <w:lang w:val="es-ES"/>
-        </w:rPr>
-      </w:pPr>
-      <w:r>
-        <w:rPr>
-          <w:rFonts w:eastAsia="Calibri" w:cs="Calibri"/>
-          <w:sz w:val="22"/>
-          <w:szCs w:val="22"/>
-          <w:lang w:val="en-GB"/>
-        </w:rPr>
-        <w:t>Open</w:t>
-      </w:r>
-      <w:r>
-        <w:rPr>
-          <w:rFonts w:eastAsia="Calibri" w:cs="Calibri"/>
-          <w:sz w:val="22"/>
-          <w:szCs w:val="22"/>
-          <w:lang w:val="es-ES"/>
-        </w:rPr>
-        <w:t xml:space="preserve"> </w:t>
-      </w:r>
-      <w:r>
-        <w:rPr>
-          <w:rFonts w:eastAsia="Calibri" w:cs="Calibri"/>
-          <w:sz w:val="22"/>
-          <w:szCs w:val="22"/>
-          <w:lang w:val="en-GB"/>
-        </w:rPr>
-        <w:t>\MOHID-Lagrangian\RUN_Cases</w:t>
-      </w:r>
-    </w:p>
-    <w:p>
-      <w:pPr>
-        <w:pStyle w:val="ListParagraph"/>
-        <w:numPr>
-          <w:ilvl w:val="0"/>
-          <w:numId w:val="3"/>
-        </w:numPr>
-        <w:spacing w:lineRule="auto" w:line="259" w:before="0" w:after="160"/>
-        <w:contextualSpacing/>
-        <w:rPr>
-          <w:sz w:val="22"/>
-          <w:szCs w:val="22"/>
-          <w:lang w:val="es-ES"/>
-        </w:rPr>
-      </w:pPr>
-      <w:r>
-        <w:rPr>
-          <w:rFonts w:eastAsia="Calibri" w:cs="Calibri"/>
-          <w:sz w:val="22"/>
-          <w:szCs w:val="22"/>
-          <w:lang w:val="en-GB"/>
-        </w:rPr>
-        <w:t>Choose a case, go inside the folder case and …</w:t>
-      </w:r>
-    </w:p>
-    <w:p>
-      <w:pPr>
-        <w:pStyle w:val="ListParagraph"/>
-        <w:numPr>
-          <w:ilvl w:val="0"/>
-          <w:numId w:val="3"/>
-        </w:numPr>
-        <w:spacing w:lineRule="auto" w:line="259" w:before="0" w:after="160"/>
-        <w:contextualSpacing/>
-        <w:rPr>
-          <w:sz w:val="22"/>
-          <w:szCs w:val="22"/>
-          <w:lang w:val="es-ES"/>
-        </w:rPr>
-      </w:pPr>
-      <w:r>
-        <w:rPr>
-          <w:rFonts w:eastAsia="Calibri" w:cs="Calibri"/>
-          <w:sz w:val="22"/>
-          <w:szCs w:val="22"/>
-          <w:lang w:val="en-GB"/>
-        </w:rPr>
-        <w:t>Double click on RunCase.bat</w:t>
-      </w:r>
-    </w:p>
-    <w:p>
-      <w:pPr>
-        <w:pStyle w:val="Normal"/>
-        <w:spacing w:lineRule="auto" w:line="259" w:before="0" w:after="160"/>
-        <w:ind w:left="360" w:hanging="0"/>
-        <w:rPr>
-          <w:rFonts w:ascii="Calibri" w:hAnsi="Calibri" w:eastAsia="Calibri" w:cs="Calibri"/>
-          <w:sz w:val="22"/>
-          <w:szCs w:val="22"/>
-          <w:lang w:val="es-ES"/>
-        </w:rPr>
-      </w:pPr>
-      <w:r>
-        <w:rPr>
-          <w:rFonts w:eastAsia="Calibri" w:cs="Calibri"/>
-          <w:sz w:val="22"/>
-          <w:szCs w:val="22"/>
-          <w:lang w:val="es-ES"/>
-        </w:rPr>
-      </w:r>
-    </w:p>
-    <w:p>
-      <w:pPr>
-        <w:pStyle w:val="Normal"/>
-        <w:spacing w:lineRule="auto" w:line="259" w:before="0" w:after="160"/>
-        <w:rPr>
-          <w:rFonts w:ascii="Calibri" w:hAnsi="Calibri" w:eastAsia="Calibri" w:cs="Calibri"/>
-          <w:sz w:val="22"/>
-          <w:szCs w:val="22"/>
-          <w:lang w:val="es-ES"/>
-        </w:rPr>
-      </w:pPr>
-      <w:r>
-        <w:rPr>
-          <w:rFonts w:eastAsia="Calibri" w:cs="Calibri"/>
-          <w:sz w:val="22"/>
-          <w:szCs w:val="22"/>
-          <w:lang w:val="en-GB"/>
-        </w:rPr>
-        <w:t>If your python distribution is not in your system path:</w:t>
       </w:r>
     </w:p>
     <w:p>
@@ -2104,6 +1880,141 @@
           <w:szCs w:val="22"/>
           <w:lang w:val="en-GB"/>
         </w:rPr>
+        <w:t>Open</w:t>
+      </w:r>
+      <w:r>
+        <w:rPr>
+          <w:rFonts w:eastAsia="Calibri" w:cs="Calibri"/>
+          <w:sz w:val="22"/>
+          <w:szCs w:val="22"/>
+          <w:lang w:val="es-ES"/>
+        </w:rPr>
+        <w:t xml:space="preserve"> </w:t>
+      </w:r>
+      <w:r>
+        <w:rPr>
+          <w:rFonts w:eastAsia="Calibri" w:cs="Calibri"/>
+          <w:sz w:val="22"/>
+          <w:szCs w:val="22"/>
+          <w:lang w:val="en-GB"/>
+        </w:rPr>
+        <w:t>\MOHID-Lagrangian\RUN_Cases</w:t>
+      </w:r>
+    </w:p>
+    <w:p>
+      <w:pPr>
+        <w:pStyle w:val="ListParagraph"/>
+        <w:numPr>
+          <w:ilvl w:val="0"/>
+          <w:numId w:val="2"/>
+        </w:numPr>
+        <w:spacing w:lineRule="auto" w:line="259" w:before="0" w:after="160"/>
+        <w:contextualSpacing/>
+        <w:rPr>
+          <w:sz w:val="22"/>
+          <w:szCs w:val="22"/>
+          <w:lang w:val="es-ES"/>
+        </w:rPr>
+      </w:pPr>
+      <w:r>
+        <w:rPr>
+          <w:rFonts w:eastAsia="Calibri" w:cs="Calibri"/>
+          <w:sz w:val="22"/>
+          <w:szCs w:val="22"/>
+          <w:lang w:val="en-GB"/>
+        </w:rPr>
+        <w:t>Choose a case, go inside the folder case and …</w:t>
+      </w:r>
+    </w:p>
+    <w:p>
+      <w:pPr>
+        <w:pStyle w:val="ListParagraph"/>
+        <w:numPr>
+          <w:ilvl w:val="0"/>
+          <w:numId w:val="2"/>
+        </w:numPr>
+        <w:spacing w:lineRule="auto" w:line="259" w:before="0" w:after="160"/>
+        <w:contextualSpacing/>
+        <w:rPr>
+          <w:sz w:val="22"/>
+          <w:szCs w:val="22"/>
+          <w:lang w:val="es-ES"/>
+        </w:rPr>
+      </w:pPr>
+      <w:r>
+        <w:rPr>
+          <w:rFonts w:eastAsia="Calibri" w:cs="Calibri"/>
+          <w:sz w:val="22"/>
+          <w:szCs w:val="22"/>
+          <w:lang w:val="en-GB"/>
+        </w:rPr>
+        <w:t>Double click on RunCase.bat</w:t>
+      </w:r>
+    </w:p>
+    <w:p>
+      <w:pPr>
+        <w:pStyle w:val="Normal"/>
+        <w:spacing w:lineRule="auto" w:line="259" w:before="0" w:after="160"/>
+        <w:ind w:left="360" w:hanging="0"/>
+        <w:rPr>
+          <w:rFonts w:ascii="Calibri" w:hAnsi="Calibri" w:eastAsia="Calibri" w:cs="Calibri"/>
+          <w:sz w:val="22"/>
+          <w:szCs w:val="22"/>
+          <w:lang w:val="es-ES"/>
+        </w:rPr>
+      </w:pPr>
+      <w:r>
+        <w:rPr>
+          <w:rFonts w:eastAsia="Calibri" w:cs="Calibri"/>
+          <w:sz w:val="22"/>
+          <w:szCs w:val="22"/>
+          <w:lang w:val="es-ES"/>
+        </w:rPr>
+      </w:r>
+    </w:p>
+    <w:p>
+      <w:pPr>
+        <w:pStyle w:val="Normal"/>
+        <w:spacing w:lineRule="auto" w:line="259" w:before="0" w:after="160"/>
+        <w:rPr>
+          <w:rFonts w:ascii="Calibri" w:hAnsi="Calibri" w:eastAsia="Calibri" w:cs="Calibri"/>
+          <w:sz w:val="22"/>
+          <w:szCs w:val="22"/>
+          <w:lang w:val="es-ES"/>
+        </w:rPr>
+      </w:pPr>
+      <w:r>
+        <w:rPr>
+          <w:rFonts w:eastAsia="Calibri" w:cs="Calibri"/>
+          <w:sz w:val="22"/>
+          <w:szCs w:val="22"/>
+          <w:lang w:val="en-GB"/>
+        </w:rPr>
+        <w:t>If your python distribution is not in your system path:</w:t>
+      </w:r>
+    </w:p>
+    <w:p>
+      <w:pPr>
+        <w:pStyle w:val="ListParagraph"/>
+        <w:numPr>
+          <w:ilvl w:val="0"/>
+          <w:numId w:val="1"/>
+        </w:numPr>
+        <w:spacing w:lineRule="auto" w:line="259" w:before="0" w:after="160"/>
+        <w:contextualSpacing/>
+        <w:rPr>
+          <w:sz w:val="22"/>
+          <w:szCs w:val="22"/>
+          <w:lang w:val="es-ES"/>
+        </w:rPr>
+      </w:pPr>
+      <w:r>
+        <w:rPr>
+          <w:rFonts w:eastAsia="Calibri" w:cs="Calibri"/>
+          <w:sz w:val="22"/>
+          <w:szCs w:val="22"/>
+          <w:lang w:val="en-GB"/>
+        </w:rPr>
         <w:t>Open your windows cmd but linked with your Anaconda Distribution</w:t>
       </w:r>
     </w:p>
@@ -2112,7 +2023,7 @@
         <w:pStyle w:val="ListParagraph"/>
         <w:numPr>
           <w:ilvl w:val="1"/>
-          <w:numId w:val="2"/>
+          <w:numId w:val="1"/>
         </w:numPr>
         <w:spacing w:lineRule="auto" w:line="259" w:before="0" w:after="160"/>
         <w:contextualSpacing/>
@@ -2137,7 +2048,7 @@
         <w:pStyle w:val="ListParagraph"/>
         <w:numPr>
           <w:ilvl w:val="1"/>
-          <w:numId w:val="2"/>
+          <w:numId w:val="1"/>
         </w:numPr>
         <w:spacing w:lineRule="auto" w:line="259" w:before="0" w:after="160"/>
         <w:contextualSpacing/>
@@ -2173,7 +2084,7 @@
         <w:pStyle w:val="ListParagraph"/>
         <w:numPr>
           <w:ilvl w:val="1"/>
-          <w:numId w:val="2"/>
+          <w:numId w:val="1"/>
         </w:numPr>
         <w:spacing w:lineRule="auto" w:line="259" w:before="0" w:after="160"/>
         <w:contextualSpacing/>
@@ -2198,7 +2109,7 @@
         <w:pStyle w:val="ListParagraph"/>
         <w:numPr>
           <w:ilvl w:val="1"/>
-          <w:numId w:val="2"/>
+          <w:numId w:val="1"/>
         </w:numPr>
         <w:spacing w:lineRule="auto" w:line="259" w:before="0" w:after="160"/>
         <w:contextualSpacing/>
@@ -2223,7 +2134,7 @@
         <w:pStyle w:val="ListParagraph"/>
         <w:numPr>
           <w:ilvl w:val="0"/>
-          <w:numId w:val="2"/>
+          <w:numId w:val="1"/>
         </w:numPr>
         <w:spacing w:lineRule="auto" w:line="259" w:before="0" w:after="160"/>
         <w:contextualSpacing/>
@@ -2248,7 +2159,7 @@
         <w:pStyle w:val="ListParagraph"/>
         <w:numPr>
           <w:ilvl w:val="1"/>
-          <w:numId w:val="2"/>
+          <w:numId w:val="1"/>
         </w:numPr>
         <w:spacing w:lineRule="auto" w:line="259" w:before="0" w:after="160"/>
         <w:contextualSpacing/>
@@ -2287,7 +2198,7 @@
         <w:pStyle w:val="ListParagraph"/>
         <w:numPr>
           <w:ilvl w:val="0"/>
-          <w:numId w:val="2"/>
+          <w:numId w:val="1"/>
         </w:numPr>
         <w:spacing w:lineRule="auto" w:line="259" w:before="0" w:after="160"/>
         <w:contextualSpacing/>
@@ -2312,7 +2223,7 @@
         <w:pStyle w:val="ListParagraph"/>
         <w:numPr>
           <w:ilvl w:val="1"/>
-          <w:numId w:val="2"/>
+          <w:numId w:val="1"/>
         </w:numPr>
         <w:spacing w:lineRule="auto" w:line="259" w:before="0" w:after="160"/>
         <w:contextualSpacing/>
@@ -2351,7 +2262,7 @@
         <w:pStyle w:val="ListParagraph"/>
         <w:numPr>
           <w:ilvl w:val="0"/>
-          <w:numId w:val="2"/>
+          <w:numId w:val="1"/>
         </w:numPr>
         <w:spacing w:lineRule="auto" w:line="259" w:before="0" w:after="160"/>
         <w:contextualSpacing/>
@@ -2385,7 +2296,12 @@
         </w:rPr>
       </w:pPr>
       <w:r>
-        <w:rPr/>
+        <w:rPr>
+          <w:rFonts w:eastAsia="Calibri" w:cs="Calibri"/>
+          <w:sz w:val="22"/>
+          <w:szCs w:val="22"/>
+          <w:lang w:val="es-ES"/>
+        </w:rPr>
       </w:r>
     </w:p>
     <w:p>
@@ -2435,7 +2351,7 @@
         <w:pStyle w:val="Ttulo2"/>
         <w:numPr>
           <w:ilvl w:val="0"/>
-          <w:numId w:val="11"/>
+          <w:numId w:val="10"/>
         </w:numPr>
         <w:rPr>
           <w:color w:val="2F5496" w:themeColor="accent1" w:themeShade="bf" w:themeTint="ff"/>
@@ -2565,7 +2481,7 @@
         <w:pStyle w:val="Ttulo2"/>
         <w:numPr>
           <w:ilvl w:val="0"/>
-          <w:numId w:val="11"/>
+          <w:numId w:val="10"/>
         </w:numPr>
         <w:rPr>
           <w:color w:val="2F5496" w:themeColor="accent1" w:themeShade="bf" w:themeTint="ff"/>
@@ -2629,7 +2545,7 @@
         <w:pStyle w:val="ListParagraph"/>
         <w:numPr>
           <w:ilvl w:val="0"/>
-          <w:numId w:val="12"/>
+          <w:numId w:val="11"/>
         </w:numPr>
         <w:rPr>
           <w:sz w:val="22"/>
@@ -2648,7 +2564,7 @@
         <w:pStyle w:val="ListParagraph"/>
         <w:numPr>
           <w:ilvl w:val="0"/>
-          <w:numId w:val="12"/>
+          <w:numId w:val="11"/>
         </w:numPr>
         <w:rPr>
           <w:sz w:val="22"/>
@@ -2667,7 +2583,7 @@
         <w:pStyle w:val="ListParagraph"/>
         <w:numPr>
           <w:ilvl w:val="0"/>
-          <w:numId w:val="12"/>
+          <w:numId w:val="11"/>
         </w:numPr>
         <w:rPr>
           <w:sz w:val="22"/>
@@ -2686,7 +2602,7 @@
         <w:pStyle w:val="ListParagraph"/>
         <w:numPr>
           <w:ilvl w:val="0"/>
-          <w:numId w:val="12"/>
+          <w:numId w:val="11"/>
         </w:numPr>
         <w:rPr>
           <w:sz w:val="22"/>
@@ -3044,7 +2960,7 @@
         <w:pStyle w:val="ListParagraph"/>
         <w:numPr>
           <w:ilvl w:val="0"/>
-          <w:numId w:val="4"/>
+          <w:numId w:val="3"/>
         </w:numPr>
         <w:spacing w:lineRule="auto" w:line="259" w:before="0" w:after="160"/>
         <w:ind w:left="1068" w:hanging="360"/>
@@ -3066,7 +2982,7 @@
         <w:pStyle w:val="ListParagraph"/>
         <w:numPr>
           <w:ilvl w:val="0"/>
-          <w:numId w:val="4"/>
+          <w:numId w:val="3"/>
         </w:numPr>
         <w:spacing w:lineRule="auto" w:line="259" w:before="0" w:after="160"/>
         <w:ind w:left="1068" w:hanging="360"/>
@@ -3101,16 +3017,7 @@
           <w:szCs w:val="22"/>
           <w:lang w:val="en-GB"/>
         </w:rPr>
-        <w:t xml:space="preserve">: </w:t>
-      </w:r>
-      <w:r>
-        <w:rPr>
-          <w:rFonts w:eastAsia="Calibri" w:cs="Calibri"/>
-          <w:sz w:val="22"/>
-          <w:szCs w:val="22"/>
-          <w:lang w:val="en-GB"/>
-        </w:rPr>
-        <w:t>and download the Anaconda Distribution for Linux</w:t>
+        <w:t>: and download the Anaconda Distribution for Linux</w:t>
       </w:r>
     </w:p>
     <w:p>
@@ -3118,7 +3025,7 @@
         <w:pStyle w:val="ListParagraph"/>
         <w:numPr>
           <w:ilvl w:val="0"/>
-          <w:numId w:val="4"/>
+          <w:numId w:val="3"/>
         </w:numPr>
         <w:spacing w:lineRule="auto" w:line="259" w:before="0" w:after="160"/>
         <w:ind w:left="1068" w:hanging="360"/>
@@ -3132,79 +3039,7 @@
           <w:szCs w:val="22"/>
           <w:lang w:val="en-GB"/>
         </w:rPr>
-        <w:t>D</w:t>
-      </w:r>
-      <w:r>
-        <w:rPr>
-          <w:rFonts w:eastAsia="Calibri" w:cs="Calibri"/>
-          <w:sz w:val="22"/>
-          <w:szCs w:val="22"/>
-          <w:lang w:val="en-GB"/>
-        </w:rPr>
-        <w:t xml:space="preserve">uring the installation, it will ask you if you want to add the anaconda to the environment PATH variable.  </w:t>
-      </w:r>
-      <w:r>
-        <w:rPr>
-          <w:rFonts w:eastAsia="Calibri" w:cs="Calibri"/>
-          <w:sz w:val="22"/>
-          <w:szCs w:val="22"/>
-          <w:lang w:val="en-GB"/>
-        </w:rPr>
-        <w:t xml:space="preserve">It is recommended to </w:t>
-      </w:r>
-      <w:r>
-        <w:rPr>
-          <w:rFonts w:eastAsia="Calibri" w:cs="Calibri"/>
-          <w:sz w:val="22"/>
-          <w:szCs w:val="22"/>
-          <w:lang w:val="en-GB"/>
-        </w:rPr>
-        <w:t>anwers ‘yes’</w:t>
-      </w:r>
-      <w:r>
-        <w:rPr>
-          <w:rFonts w:eastAsia="Calibri" w:cs="Calibri"/>
-          <w:sz w:val="22"/>
-          <w:szCs w:val="22"/>
-          <w:lang w:val="en-GB"/>
-        </w:rPr>
-        <w:t xml:space="preserve"> if you </w:t>
-      </w:r>
-      <w:r>
-        <w:rPr>
-          <w:rFonts w:eastAsia="Calibri" w:cs="Calibri"/>
-          <w:sz w:val="22"/>
-          <w:szCs w:val="22"/>
-          <w:lang w:val="en-GB"/>
-        </w:rPr>
-        <w:t xml:space="preserve">have </w:t>
-      </w:r>
-      <w:r>
-        <w:rPr>
-          <w:rFonts w:eastAsia="Calibri" w:cs="Calibri"/>
-          <w:sz w:val="22"/>
-          <w:szCs w:val="22"/>
-          <w:lang w:val="en-GB"/>
-        </w:rPr>
-        <w:t xml:space="preserve">a unique functional python and you don’t require </w:t>
-      </w:r>
-      <w:r>
-        <w:rPr>
-          <w:rFonts w:eastAsia="Calibri" w:cs="Calibri"/>
-          <w:sz w:val="22"/>
-          <w:szCs w:val="22"/>
-          <w:lang w:val="en-GB"/>
-        </w:rPr>
-        <w:t>the python of the system for other purposes</w:t>
-      </w:r>
-      <w:r>
-        <w:rPr>
-          <w:rFonts w:eastAsia="Calibri" w:cs="Calibri"/>
-          <w:sz w:val="22"/>
-          <w:szCs w:val="22"/>
-          <w:lang w:val="en-GB"/>
-        </w:rPr>
-        <w:t>. If you have another python distribution do not check it to avoid issues.</w:t>
+        <w:t>During the installation, it will ask you if you want to add the anaconda to the environment PATH variable.  It is recommended to anwers ‘yes’ if you have a unique functional python and you don’t require the python of the system for other purposes. If you have another python distribution do not check it to avoid issues.</w:t>
       </w:r>
     </w:p>
     <w:p>
@@ -3212,7 +3047,7 @@
         <w:pStyle w:val="ListParagraph"/>
         <w:numPr>
           <w:ilvl w:val="0"/>
-          <w:numId w:val="4"/>
+          <w:numId w:val="3"/>
         </w:numPr>
         <w:spacing w:lineRule="auto" w:line="259" w:before="0" w:after="160"/>
         <w:ind w:left="1068" w:hanging="360"/>
@@ -3226,16 +3061,7 @@
           <w:szCs w:val="22"/>
           <w:lang w:val="en-GB"/>
         </w:rPr>
-        <w:t>Go to your MOHID-Lagrangian folder/</w:t>
-      </w:r>
-      <w:r>
-        <w:rPr>
-          <w:rFonts w:eastAsia="Calibri" w:cs="Calibri"/>
-          <w:sz w:val="22"/>
-          <w:szCs w:val="22"/>
-          <w:lang w:val="en-GB"/>
-        </w:rPr>
-        <w:t>builScripts</w:t>
+        <w:t>Go to your MOHID-Lagrangian folder/builScripts</w:t>
       </w:r>
     </w:p>
     <w:p>
@@ -3243,7 +3069,7 @@
         <w:pStyle w:val="ListParagraph"/>
         <w:numPr>
           <w:ilvl w:val="1"/>
-          <w:numId w:val="4"/>
+          <w:numId w:val="3"/>
         </w:numPr>
         <w:spacing w:lineRule="auto" w:line="259" w:before="0" w:after="160"/>
         <w:ind w:left="1788" w:hanging="360"/>
@@ -3268,18 +3094,7 @@
           <w:szCs w:val="22"/>
           <w:lang w:val="en-GB"/>
         </w:rPr>
-        <w:t>MakeEnvMOHIDLagrangian.</w:t>
-      </w:r>
-      <w:r>
-        <w:rPr>
-          <w:rFonts w:eastAsia="Calibri" w:cs="Calibri"/>
-          <w:b/>
-          <w:bCs/>
-          <w:sz w:val="22"/>
-          <w:szCs w:val="22"/>
-          <w:lang w:val="en-GB"/>
-        </w:rPr>
-        <w:t>sh</w:t>
+        <w:t>MakeEnvMOHIDLagrangian.sh</w:t>
       </w:r>
     </w:p>
     <w:p>
@@ -3301,7 +3116,7 @@
         <w:pStyle w:val="Ttulo2"/>
         <w:numPr>
           <w:ilvl w:val="0"/>
-          <w:numId w:val="11"/>
+          <w:numId w:val="10"/>
         </w:numPr>
         <w:rPr>
           <w:color w:val="2F5496" w:themeColor="accent1" w:themeShade="bf" w:themeTint="ff"/>
@@ -3320,9 +3135,7 @@
       <w:pPr>
         <w:pStyle w:val="Normal"/>
         <w:ind w:hanging="0"/>
-        <w:rPr>
-          <w:lang w:val="en-GB"/>
-        </w:rPr>
+        <w:rPr/>
       </w:pPr>
       <w:r>
         <w:rPr>
@@ -3454,7 +3267,7 @@
         <w:pStyle w:val="Ttulo2"/>
         <w:numPr>
           <w:ilvl w:val="0"/>
-          <w:numId w:val="11"/>
+          <w:numId w:val="10"/>
         </w:numPr>
         <w:rPr>
           <w:color w:val="2F5496" w:themeColor="accent1" w:themeShade="bf" w:themeTint="ff"/>
@@ -3504,7 +3317,7 @@
         <w:pStyle w:val="Ttulo2"/>
         <w:numPr>
           <w:ilvl w:val="0"/>
-          <w:numId w:val="11"/>
+          <w:numId w:val="10"/>
         </w:numPr>
         <w:rPr>
           <w:color w:val="2F5496" w:themeColor="accent1" w:themeShade="bf" w:themeTint="ff"/>
@@ -3646,92 +3459,83 @@
   <w:abstractNum w:abstractNumId="1">
     <w:lvl w:ilvl="0">
       <w:start w:val="1"/>
-      <w:numFmt w:val="none"/>
-      <w:suff w:val="nothing"/>
-      <w:lvlText w:val=""/>
-      <w:lvlJc w:val="left"/>
-      <w:pPr>
-        <w:ind w:left="0" w:hanging="0"/>
+      <w:numFmt w:val="decimal"/>
+      <w:lvlText w:val="%1)"/>
+      <w:lvlJc w:val="left"/>
+      <w:pPr>
+        <w:ind w:left="720" w:hanging="360"/>
       </w:pPr>
     </w:lvl>
     <w:lvl w:ilvl="1">
       <w:start w:val="1"/>
-      <w:numFmt w:val="none"/>
-      <w:suff w:val="nothing"/>
-      <w:lvlText w:val=""/>
-      <w:lvlJc w:val="left"/>
-      <w:pPr>
-        <w:ind w:left="0" w:hanging="0"/>
+      <w:numFmt w:val="lowerLetter"/>
+      <w:lvlText w:val="%2."/>
+      <w:lvlJc w:val="left"/>
+      <w:pPr>
+        <w:ind w:left="1440" w:hanging="360"/>
       </w:pPr>
     </w:lvl>
     <w:lvl w:ilvl="2">
       <w:start w:val="1"/>
-      <w:numFmt w:val="none"/>
-      <w:suff w:val="nothing"/>
-      <w:lvlText w:val=""/>
-      <w:lvlJc w:val="left"/>
-      <w:pPr>
-        <w:ind w:left="0" w:hanging="0"/>
+      <w:numFmt w:val="lowerRoman"/>
+      <w:lvlText w:val="%3."/>
+      <w:lvlJc w:val="right"/>
+      <w:pPr>
+        <w:ind w:left="2160" w:hanging="180"/>
       </w:pPr>
     </w:lvl>
     <w:lvl w:ilvl="3">
       <w:start w:val="1"/>
-      <w:numFmt w:val="none"/>
-      <w:suff w:val="nothing"/>
-      <w:lvlText w:val=""/>
-      <w:lvlJc w:val="left"/>
-      <w:pPr>
-        <w:ind w:left="0" w:hanging="0"/>
+      <w:numFmt w:val="decimal"/>
+      <w:lvlText w:val="%4."/>
+      <w:lvlJc w:val="left"/>
+      <w:pPr>
+        <w:ind w:left="2880" w:hanging="360"/>
       </w:pPr>
     </w:lvl>
     <w:lvl w:ilvl="4">
       <w:start w:val="1"/>
-      <w:numFmt w:val="none"/>
-      <w:suff w:val="nothing"/>
-      <w:lvlText w:val=""/>
-      <w:lvlJc w:val="left"/>
-      <w:pPr>
-        <w:ind w:left="0" w:hanging="0"/>
+      <w:numFmt w:val="lowerLetter"/>
+      <w:lvlText w:val="%5."/>
+      <w:lvlJc w:val="left"/>
+      <w:pPr>
+        <w:ind w:left="3600" w:hanging="360"/>
       </w:pPr>
     </w:lvl>
     <w:lvl w:ilvl="5">
       <w:start w:val="1"/>
-      <w:numFmt w:val="none"/>
-      <w:suff w:val="nothing"/>
-      <w:lvlText w:val=""/>
-      <w:lvlJc w:val="left"/>
-      <w:pPr>
-        <w:ind w:left="0" w:hanging="0"/>
+      <w:numFmt w:val="lowerRoman"/>
+      <w:lvlText w:val="%6."/>
+      <w:lvlJc w:val="right"/>
+      <w:pPr>
+        <w:ind w:left="4320" w:hanging="180"/>
       </w:pPr>
     </w:lvl>
     <w:lvl w:ilvl="6">
       <w:start w:val="1"/>
-      <w:numFmt w:val="none"/>
-      <w:suff w:val="nothing"/>
-      <w:lvlText w:val=""/>
-      <w:lvlJc w:val="left"/>
-      <w:pPr>
-        <w:ind w:left="0" w:hanging="0"/>
+      <w:numFmt w:val="decimal"/>
+      <w:lvlText w:val="%7."/>
+      <w:lvlJc w:val="left"/>
+      <w:pPr>
+        <w:ind w:left="5040" w:hanging="360"/>
       </w:pPr>
     </w:lvl>
     <w:lvl w:ilvl="7">
       <w:start w:val="1"/>
-      <w:numFmt w:val="none"/>
-      <w:suff w:val="nothing"/>
-      <w:lvlText w:val=""/>
-      <w:lvlJc w:val="left"/>
-      <w:pPr>
-        <w:ind w:left="0" w:hanging="0"/>
+      <w:numFmt w:val="lowerLetter"/>
+      <w:lvlText w:val="%8."/>
+      <w:lvlJc w:val="left"/>
+      <w:pPr>
+        <w:ind w:left="5760" w:hanging="360"/>
       </w:pPr>
     </w:lvl>
     <w:lvl w:ilvl="8">
       <w:start w:val="1"/>
-      <w:numFmt w:val="none"/>
-      <w:suff w:val="nothing"/>
-      <w:lvlText w:val=""/>
-      <w:lvlJc w:val="left"/>
-      <w:pPr>
-        <w:ind w:left="0" w:hanging="0"/>
+      <w:numFmt w:val="lowerRoman"/>
+      <w:lvlText w:val="%9."/>
+      <w:lvlJc w:val="right"/>
+      <w:pPr>
+        <w:ind w:left="6480" w:hanging="180"/>
       </w:pPr>
     </w:lvl>
   </w:abstractNum>
@@ -3822,7 +3626,7 @@
     <w:lvl w:ilvl="0">
       <w:start w:val="1"/>
       <w:numFmt w:val="decimal"/>
-      <w:lvlText w:val="%1)"/>
+      <w:lvlText w:val="%1."/>
       <w:lvlJc w:val="left"/>
       <w:pPr>
         <w:ind w:left="720" w:hanging="360"/>
@@ -3905,7 +3709,7 @@
     <w:lvl w:ilvl="0">
       <w:start w:val="1"/>
       <w:numFmt w:val="decimal"/>
-      <w:lvlText w:val="%1."/>
+      <w:lvlText w:val="%1)"/>
       <w:lvlJc w:val="left"/>
       <w:pPr>
         <w:ind w:left="720" w:hanging="360"/>
@@ -4068,89 +3872,6 @@
     </w:lvl>
   </w:abstractNum>
   <w:abstractNum w:abstractNumId="6">
-    <w:lvl w:ilvl="0">
-      <w:start w:val="1"/>
-      <w:numFmt w:val="decimal"/>
-      <w:lvlText w:val="%1)"/>
-      <w:lvlJc w:val="left"/>
-      <w:pPr>
-        <w:ind w:left="720" w:hanging="360"/>
-      </w:pPr>
-    </w:lvl>
-    <w:lvl w:ilvl="1">
-      <w:start w:val="1"/>
-      <w:numFmt w:val="lowerLetter"/>
-      <w:lvlText w:val="%2."/>
-      <w:lvlJc w:val="left"/>
-      <w:pPr>
-        <w:ind w:left="1440" w:hanging="360"/>
-      </w:pPr>
-    </w:lvl>
-    <w:lvl w:ilvl="2">
-      <w:start w:val="1"/>
-      <w:numFmt w:val="lowerRoman"/>
-      <w:lvlText w:val="%3."/>
-      <w:lvlJc w:val="right"/>
-      <w:pPr>
-        <w:ind w:left="2160" w:hanging="180"/>
-      </w:pPr>
-    </w:lvl>
-    <w:lvl w:ilvl="3">
-      <w:start w:val="1"/>
-      <w:numFmt w:val="decimal"/>
-      <w:lvlText w:val="%4."/>
-      <w:lvlJc w:val="left"/>
-      <w:pPr>
-        <w:ind w:left="2880" w:hanging="360"/>
-      </w:pPr>
-    </w:lvl>
-    <w:lvl w:ilvl="4">
-      <w:start w:val="1"/>
-      <w:numFmt w:val="lowerLetter"/>
-      <w:lvlText w:val="%5."/>
-      <w:lvlJc w:val="left"/>
-      <w:pPr>
-        <w:ind w:left="3600" w:hanging="360"/>
-      </w:pPr>
-    </w:lvl>
-    <w:lvl w:ilvl="5">
-      <w:start w:val="1"/>
-      <w:numFmt w:val="lowerRoman"/>
-      <w:lvlText w:val="%6."/>
-      <w:lvlJc w:val="right"/>
-      <w:pPr>
-        <w:ind w:left="4320" w:hanging="180"/>
-      </w:pPr>
-    </w:lvl>
-    <w:lvl w:ilvl="6">
-      <w:start w:val="1"/>
-      <w:numFmt w:val="decimal"/>
-      <w:lvlText w:val="%7."/>
-      <w:lvlJc w:val="left"/>
-      <w:pPr>
-        <w:ind w:left="5040" w:hanging="360"/>
-      </w:pPr>
-    </w:lvl>
-    <w:lvl w:ilvl="7">
-      <w:start w:val="1"/>
-      <w:numFmt w:val="lowerLetter"/>
-      <w:lvlText w:val="%8."/>
-      <w:lvlJc w:val="left"/>
-      <w:pPr>
-        <w:ind w:left="5760" w:hanging="360"/>
-      </w:pPr>
-    </w:lvl>
-    <w:lvl w:ilvl="8">
-      <w:start w:val="1"/>
-      <w:numFmt w:val="lowerRoman"/>
-      <w:lvlText w:val="%9."/>
-      <w:lvlJc w:val="right"/>
-      <w:pPr>
-        <w:ind w:left="6480" w:hanging="180"/>
-      </w:pPr>
-    </w:lvl>
-  </w:abstractNum>
-  <w:abstractNum w:abstractNumId="7">
     <w:lvl w:ilvl="0">
       <w:start w:val="1"/>
       <w:numFmt w:val="bullet"/>
@@ -4270,7 +3991,7 @@
       </w:rPr>
     </w:lvl>
   </w:abstractNum>
-  <w:abstractNum w:abstractNumId="8">
+  <w:abstractNum w:abstractNumId="7">
     <w:lvl w:ilvl="0">
       <w:start w:val="1"/>
       <w:numFmt w:val="bullet"/>
@@ -4391,7 +4112,7 @@
       </w:rPr>
     </w:lvl>
   </w:abstractNum>
-  <w:abstractNum w:abstractNumId="9">
+  <w:abstractNum w:abstractNumId="8">
     <w:lvl w:ilvl="0">
       <w:start w:val="1"/>
       <w:numFmt w:val="bullet"/>
@@ -4512,7 +4233,7 @@
       </w:rPr>
     </w:lvl>
   </w:abstractNum>
-  <w:abstractNum w:abstractNumId="10">
+  <w:abstractNum w:abstractNumId="9">
     <w:lvl w:ilvl="0">
       <w:start w:val="1"/>
       <w:numFmt w:val="decimal"/>
@@ -4595,7 +4316,7 @@
       </w:pPr>
     </w:lvl>
   </w:abstractNum>
-  <w:abstractNum w:abstractNumId="11">
+  <w:abstractNum w:abstractNumId="10">
     <w:lvl w:ilvl="0">
       <w:start w:val="1"/>
       <w:numFmt w:val="decimal"/>
@@ -4678,7 +4399,7 @@
       </w:pPr>
     </w:lvl>
   </w:abstractNum>
-  <w:abstractNum w:abstractNumId="12">
+  <w:abstractNum w:abstractNumId="11">
     <w:lvl w:ilvl="0">
       <w:start w:val="1"/>
       <w:numFmt w:val="bullet"/>
@@ -4796,6 +4517,98 @@
         <w:rFonts w:ascii="Wingdings" w:hAnsi="Wingdings" w:cs="Wingdings" w:hint="default"/>
         <w:rFonts w:cs="Wingdings"/>
       </w:rPr>
+    </w:lvl>
+  </w:abstractNum>
+  <w:abstractNum w:abstractNumId="12">
+    <w:lvl w:ilvl="0">
+      <w:start w:val="1"/>
+      <w:numFmt w:val="none"/>
+      <w:suff w:val="nothing"/>
+      <w:lvlText w:val=""/>
+      <w:lvlJc w:val="left"/>
+      <w:pPr>
+        <w:ind w:left="0" w:hanging="0"/>
+      </w:pPr>
+    </w:lvl>
+    <w:lvl w:ilvl="1">
+      <w:start w:val="1"/>
+      <w:numFmt w:val="none"/>
+      <w:suff w:val="nothing"/>
+      <w:lvlText w:val=""/>
+      <w:lvlJc w:val="left"/>
+      <w:pPr>
+        <w:ind w:left="0" w:hanging="0"/>
+      </w:pPr>
+    </w:lvl>
+    <w:lvl w:ilvl="2">
+      <w:start w:val="1"/>
+      <w:numFmt w:val="none"/>
+      <w:suff w:val="nothing"/>
+      <w:lvlText w:val=""/>
+      <w:lvlJc w:val="left"/>
+      <w:pPr>
+        <w:ind w:left="0" w:hanging="0"/>
+      </w:pPr>
+    </w:lvl>
+    <w:lvl w:ilvl="3">
+      <w:start w:val="1"/>
+      <w:numFmt w:val="none"/>
+      <w:suff w:val="nothing"/>
+      <w:lvlText w:val=""/>
+      <w:lvlJc w:val="left"/>
+      <w:pPr>
+        <w:ind w:left="0" w:hanging="0"/>
+      </w:pPr>
+    </w:lvl>
+    <w:lvl w:ilvl="4">
+      <w:start w:val="1"/>
+      <w:numFmt w:val="none"/>
+      <w:suff w:val="nothing"/>
+      <w:lvlText w:val=""/>
+      <w:lvlJc w:val="left"/>
+      <w:pPr>
+        <w:ind w:left="0" w:hanging="0"/>
+      </w:pPr>
+    </w:lvl>
+    <w:lvl w:ilvl="5">
+      <w:start w:val="1"/>
+      <w:numFmt w:val="none"/>
+      <w:suff w:val="nothing"/>
+      <w:lvlText w:val=""/>
+      <w:lvlJc w:val="left"/>
+      <w:pPr>
+        <w:ind w:left="0" w:hanging="0"/>
+      </w:pPr>
+    </w:lvl>
+    <w:lvl w:ilvl="6">
+      <w:start w:val="1"/>
+      <w:numFmt w:val="none"/>
+      <w:suff w:val="nothing"/>
+      <w:lvlText w:val=""/>
+      <w:lvlJc w:val="left"/>
+      <w:pPr>
+        <w:ind w:left="0" w:hanging="0"/>
+      </w:pPr>
+    </w:lvl>
+    <w:lvl w:ilvl="7">
+      <w:start w:val="1"/>
+      <w:numFmt w:val="none"/>
+      <w:suff w:val="nothing"/>
+      <w:lvlText w:val=""/>
+      <w:lvlJc w:val="left"/>
+      <w:pPr>
+        <w:ind w:left="0" w:hanging="0"/>
+      </w:pPr>
+    </w:lvl>
+    <w:lvl w:ilvl="8">
+      <w:start w:val="1"/>
+      <w:numFmt w:val="none"/>
+      <w:suff w:val="nothing"/>
+      <w:lvlText w:val=""/>
+      <w:lvlJc w:val="left"/>
+      <w:pPr>
+        <w:ind w:left="0" w:hanging="0"/>
+      </w:pPr>
     </w:lvl>
   </w:abstractNum>
   <w:num w:numId="1">
@@ -5721,6 +5534,293 @@
       <w:lang w:val="en-GB"/>
     </w:rPr>
   </w:style>
+  <w:style w:type="character" w:styleId="ListLabel50">
+    <w:name w:val="ListLabel 50"/>
+    <w:qFormat/>
+    <w:rPr>
+      <w:rFonts w:cs="Symbol"/>
+      <w:sz w:val="22"/>
+    </w:rPr>
+  </w:style>
+  <w:style w:type="character" w:styleId="ListLabel51">
+    <w:name w:val="ListLabel 51"/>
+    <w:qFormat/>
+    <w:rPr>
+      <w:rFonts w:cs="Courier New"/>
+    </w:rPr>
+  </w:style>
+  <w:style w:type="character" w:styleId="ListLabel52">
+    <w:name w:val="ListLabel 52"/>
+    <w:qFormat/>
+    <w:rPr>
+      <w:rFonts w:cs="Wingdings"/>
+    </w:rPr>
+  </w:style>
+  <w:style w:type="character" w:styleId="ListLabel53">
+    <w:name w:val="ListLabel 53"/>
+    <w:qFormat/>
+    <w:rPr>
+      <w:rFonts w:cs="Symbol"/>
+    </w:rPr>
+  </w:style>
+  <w:style w:type="character" w:styleId="ListLabel54">
+    <w:name w:val="ListLabel 54"/>
+    <w:qFormat/>
+    <w:rPr>
+      <w:rFonts w:cs="Courier New"/>
+    </w:rPr>
+  </w:style>
+  <w:style w:type="character" w:styleId="ListLabel55">
+    <w:name w:val="ListLabel 55"/>
+    <w:qFormat/>
+    <w:rPr>
+      <w:rFonts w:cs="Wingdings"/>
+    </w:rPr>
+  </w:style>
+  <w:style w:type="character" w:styleId="ListLabel56">
+    <w:name w:val="ListLabel 56"/>
+    <w:qFormat/>
+    <w:rPr>
+      <w:rFonts w:cs="Symbol"/>
+    </w:rPr>
+  </w:style>
+  <w:style w:type="character" w:styleId="ListLabel57">
+    <w:name w:val="ListLabel 57"/>
+    <w:qFormat/>
+    <w:rPr>
+      <w:rFonts w:cs="Courier New"/>
+    </w:rPr>
+  </w:style>
+  <w:style w:type="character" w:styleId="ListLabel58">
+    <w:name w:val="ListLabel 58"/>
+    <w:qFormat/>
+    <w:rPr>
+      <w:rFonts w:cs="Wingdings"/>
+    </w:rPr>
+  </w:style>
+  <w:style w:type="character" w:styleId="ListLabel59">
+    <w:name w:val="ListLabel 59"/>
+    <w:qFormat/>
+    <w:rPr>
+      <w:rFonts w:cs="Symbol"/>
+      <w:sz w:val="22"/>
+    </w:rPr>
+  </w:style>
+  <w:style w:type="character" w:styleId="ListLabel60">
+    <w:name w:val="ListLabel 60"/>
+    <w:qFormat/>
+    <w:rPr>
+      <w:rFonts w:cs="Courier New"/>
+      <w:sz w:val="22"/>
+    </w:rPr>
+  </w:style>
+  <w:style w:type="character" w:styleId="ListLabel61">
+    <w:name w:val="ListLabel 61"/>
+    <w:qFormat/>
+    <w:rPr>
+      <w:rFonts w:cs="Wingdings"/>
+    </w:rPr>
+  </w:style>
+  <w:style w:type="character" w:styleId="ListLabel62">
+    <w:name w:val="ListLabel 62"/>
+    <w:qFormat/>
+    <w:rPr>
+      <w:rFonts w:cs="Symbol"/>
+    </w:rPr>
+  </w:style>
+  <w:style w:type="character" w:styleId="ListLabel63">
+    <w:name w:val="ListLabel 63"/>
+    <w:qFormat/>
+    <w:rPr>
+      <w:rFonts w:cs="Courier New"/>
+    </w:rPr>
+  </w:style>
+  <w:style w:type="character" w:styleId="ListLabel64">
+    <w:name w:val="ListLabel 64"/>
+    <w:qFormat/>
+    <w:rPr>
+      <w:rFonts w:cs="Wingdings"/>
+    </w:rPr>
+  </w:style>
+  <w:style w:type="character" w:styleId="ListLabel65">
+    <w:name w:val="ListLabel 65"/>
+    <w:qFormat/>
+    <w:rPr>
+      <w:rFonts w:cs="Symbol"/>
+    </w:rPr>
+  </w:style>
+  <w:style w:type="character" w:styleId="ListLabel66">
+    <w:name w:val="ListLabel 66"/>
+    <w:qFormat/>
+    <w:rPr>
+      <w:rFonts w:cs="Courier New"/>
+    </w:rPr>
+  </w:style>
+  <w:style w:type="character" w:styleId="ListLabel67">
+    <w:name w:val="ListLabel 67"/>
+    <w:qFormat/>
+    <w:rPr>
+      <w:rFonts w:cs="Wingdings"/>
+    </w:rPr>
+  </w:style>
+  <w:style w:type="character" w:styleId="ListLabel68">
+    <w:name w:val="ListLabel 68"/>
+    <w:qFormat/>
+    <w:rPr>
+      <w:rFonts w:cs="Symbol"/>
+      <w:b/>
+      <w:sz w:val="22"/>
+    </w:rPr>
+  </w:style>
+  <w:style w:type="character" w:styleId="ListLabel69">
+    <w:name w:val="ListLabel 69"/>
+    <w:qFormat/>
+    <w:rPr>
+      <w:rFonts w:cs="Courier New"/>
+    </w:rPr>
+  </w:style>
+  <w:style w:type="character" w:styleId="ListLabel70">
+    <w:name w:val="ListLabel 70"/>
+    <w:qFormat/>
+    <w:rPr>
+      <w:rFonts w:cs="Wingdings"/>
+    </w:rPr>
+  </w:style>
+  <w:style w:type="character" w:styleId="ListLabel71">
+    <w:name w:val="ListLabel 71"/>
+    <w:qFormat/>
+    <w:rPr>
+      <w:rFonts w:cs="Symbol"/>
+    </w:rPr>
+  </w:style>
+  <w:style w:type="character" w:styleId="ListLabel72">
+    <w:name w:val="ListLabel 72"/>
+    <w:qFormat/>
+    <w:rPr>
+      <w:rFonts w:cs="Courier New"/>
+    </w:rPr>
+  </w:style>
+  <w:style w:type="character" w:styleId="ListLabel73">
+    <w:name w:val="ListLabel 73"/>
+    <w:qFormat/>
+    <w:rPr>
+      <w:rFonts w:cs="Wingdings"/>
+    </w:rPr>
+  </w:style>
+  <w:style w:type="character" w:styleId="ListLabel74">
+    <w:name w:val="ListLabel 74"/>
+    <w:qFormat/>
+    <w:rPr>
+      <w:rFonts w:cs="Symbol"/>
+    </w:rPr>
+  </w:style>
+  <w:style w:type="character" w:styleId="ListLabel75">
+    <w:name w:val="ListLabel 75"/>
+    <w:qFormat/>
+    <w:rPr>
+      <w:rFonts w:cs="Courier New"/>
+    </w:rPr>
+  </w:style>
+  <w:style w:type="character" w:styleId="ListLabel76">
+    <w:name w:val="ListLabel 76"/>
+    <w:qFormat/>
+    <w:rPr>
+      <w:rFonts w:cs="Wingdings"/>
+    </w:rPr>
+  </w:style>
+  <w:style w:type="character" w:styleId="ListLabel77">
+    <w:name w:val="ListLabel 77"/>
+    <w:qFormat/>
+    <w:rPr>
+      <w:rFonts w:cs="Symbol"/>
+      <w:sz w:val="22"/>
+    </w:rPr>
+  </w:style>
+  <w:style w:type="character" w:styleId="ListLabel78">
+    <w:name w:val="ListLabel 78"/>
+    <w:qFormat/>
+    <w:rPr>
+      <w:rFonts w:cs="Courier New"/>
+    </w:rPr>
+  </w:style>
+  <w:style w:type="character" w:styleId="ListLabel79">
+    <w:name w:val="ListLabel 79"/>
+    <w:qFormat/>
+    <w:rPr>
+      <w:rFonts w:cs="Wingdings"/>
+    </w:rPr>
+  </w:style>
+  <w:style w:type="character" w:styleId="ListLabel80">
+    <w:name w:val="ListLabel 80"/>
+    <w:qFormat/>
+    <w:rPr>
+      <w:rFonts w:cs="Symbol"/>
+    </w:rPr>
+  </w:style>
+  <w:style w:type="character" w:styleId="ListLabel81">
+    <w:name w:val="ListLabel 81"/>
+    <w:qFormat/>
+    <w:rPr>
+      <w:rFonts w:cs="Courier New"/>
+    </w:rPr>
+  </w:style>
+  <w:style w:type="character" w:styleId="ListLabel82">
+    <w:name w:val="ListLabel 82"/>
+    <w:qFormat/>
+    <w:rPr>
+      <w:rFonts w:cs="Wingdings"/>
+    </w:rPr>
+  </w:style>
+  <w:style w:type="character" w:styleId="ListLabel83">
+    <w:name w:val="ListLabel 83"/>
+    <w:qFormat/>
+    <w:rPr>
+      <w:rFonts w:cs="Symbol"/>
+    </w:rPr>
+  </w:style>
+  <w:style w:type="character" w:styleId="ListLabel84">
+    <w:name w:val="ListLabel 84"/>
+    <w:qFormat/>
+    <w:rPr>
+      <w:rFonts w:cs="Courier New"/>
+    </w:rPr>
+  </w:style>
+  <w:style w:type="character" w:styleId="ListLabel85">
+    <w:name w:val="ListLabel 85"/>
+    <w:qFormat/>
+    <w:rPr>
+      <w:rFonts w:cs="Wingdings"/>
+    </w:rPr>
+  </w:style>
+  <w:style w:type="character" w:styleId="ListLabel86">
+    <w:name w:val="ListLabel 86"/>
+    <w:qFormat/>
+    <w:rPr>
+      <w:lang w:val="en-GB"/>
+    </w:rPr>
+  </w:style>
+  <w:style w:type="character" w:styleId="ListLabel87">
+    <w:name w:val="ListLabel 87"/>
+    <w:qFormat/>
+    <w:rPr>
+      <w:rFonts w:eastAsia="Calibri" w:cs="Calibri"/>
+      <w:color w:val="0563C1"/>
+      <w:sz w:val="22"/>
+      <w:szCs w:val="22"/>
+      <w:u w:val="single"/>
+      <w:lang w:val="en-GB"/>
+    </w:rPr>
+  </w:style>
+  <w:style w:type="character" w:styleId="ListLabel88">
+    <w:name w:val="ListLabel 88"/>
+    <w:qFormat/>
+    <w:rPr>
+      <w:rFonts w:eastAsia="Calibri" w:cs="Calibri"/>
+      <w:sz w:val="22"/>
+      <w:szCs w:val="22"/>
+      <w:lang w:val="en-GB"/>
+    </w:rPr>
+  </w:style>
   <w:style w:type="paragraph" w:styleId="Ttulo">
     <w:name w:val="Título"/>
     <w:basedOn w:val="Normal"/>

</xml_diff>